<commit_message>
PLOS Comp biol submission
</commit_message>
<xml_diff>
--- a/writeup/CoverLetter_how_not2_flu.docx
+++ b/writeup/CoverLetter_how_not2_flu.docx
@@ -386,23 +386,7 @@
       </w:pPr>
       <w:r>
         <w:rPr/>
-        <w:t xml:space="preserve">In recent years, flu forecasting competitions have attracted a lot of interest in the scientific community. We were part of two such efforts (organized by CDC and by IARPA) and were declared the winning team in the IARPA forecasting tournament. As a participant in these competitions, our team has come to appreciate several key facets of flu forecasting that pose unique challenges and opportunities for computational, statistical, and modeling researchers. Exiting research often makes simplifying assumptions that are easily violated. For example, most studies on flu forecasting are retrospective/or do not </w:t>
-      </w:r>
-      <w:r>
-        <w:rPr/>
-        <w:t xml:space="preserve">model </w:t>
-      </w:r>
-      <w:r>
-        <w:rPr/>
-        <w:t xml:space="preserve">instabilities associated with flu surveillance – rendering such </w:t>
-      </w:r>
-      <w:r>
-        <w:rPr/>
-        <w:t>approaches</w:t>
-      </w:r>
-      <w:r>
-        <w:rPr/>
-        <w:t xml:space="preserve"> impractical for a real-time forecasting system. </w:t>
+        <w:t xml:space="preserve">In recent years, flu forecasting competitions have attracted a lot of interest in the scientific community. We were part of two such efforts (organized by CDC and by IARPA) and were declared the winning team in the IARPA forecasting tournament. As a participant in these competitions, our team has come to appreciate several key facets of flu forecasting that pose unique challenges and opportunities for computational, statistical, and modeling researchers. Exiting research often makes simplifying assumptions that are easily violated. For example, most studies on flu forecasting are retrospective/or do not model instabilities associated with flu surveillance – rendering such approaches impractical for a real-time forecasting system. </w:t>
       </w:r>
     </w:p>
     <w:p>
@@ -412,31 +396,7 @@
       </w:pPr>
       <w:r>
         <w:rPr/>
-        <w:t>In this paper, we have gathered together some of our "lessons learn</w:t>
-      </w:r>
-      <w:r>
-        <w:rPr/>
-        <w:t>ed</w:t>
-      </w:r>
-      <w:r>
-        <w:rPr/>
-        <w:t>" in the form of a "what not to do" manifesto and presented evidence to support our lessons using surveillance data from several Latin American countries (where surveillance is more unstable) and the United States  (where surveillance is relativ</w:t>
-      </w:r>
-      <w:r>
-        <w:rPr/>
-        <w:t>ely</w:t>
-      </w:r>
-      <w:r>
-        <w:rPr/>
-        <w:t xml:space="preserve"> more stable). We hope that these insights help communicate the underlying complexity of the problem to a broader audience and will help lower the bar for new flu modelers. Relevant prior work from our group and others' are cited in the article and </w:t>
-      </w:r>
-      <w:r>
-        <w:rPr/>
-        <w:t xml:space="preserve">will be </w:t>
-      </w:r>
-      <w:r>
-        <w:rPr/>
-        <w:t>provided in the supplementary information.</w:t>
+        <w:t>In this paper, we have gathered together some of our "lessons learned" in the form of a "what not to do" manifesto and presented evidence to support our lessons using surveillance data from several Latin American countries (where surveillance is more unstable) and the United States  (where surveillance is relatively more stable). We hope that these insights help communicate the underlying complexity of the problem to a broader audience and will help lower the bar for new flu modelers. Relevant prior work from our group and others' are cited in the article and will be provided in the supplementary information.</w:t>
       </w:r>
     </w:p>
     <w:p>
@@ -450,14 +410,11 @@
         <w:br/>
       </w:r>
       <w:r>
-        <w:rPr>
-          <w:rFonts w:ascii="Times New Roman" w:hAnsi="Times New Roman"/>
-        </w:rPr>
+        <w:rPr/>
         <w:t xml:space="preserve">Dr. </w:t>
       </w:r>
       <w:r>
         <w:rPr>
-          <w:rFonts w:ascii="Times New Roman" w:hAnsi="Times New Roman"/>
           <w:b w:val="false"/>
           <w:i w:val="false"/>
           <w:caps w:val="false"/>
@@ -471,7 +428,6 @@
       </w:r>
       <w:r>
         <w:rPr>
-          <w:rFonts w:ascii="Times New Roman" w:hAnsi="Times New Roman"/>
           <w:b w:val="false"/>
           <w:i w:val="false"/>
           <w:caps w:val="false"/>
@@ -484,7 +440,6 @@
       </w:r>
       <w:r>
         <w:rPr>
-          <w:rFonts w:ascii="Times New Roman" w:hAnsi="Times New Roman"/>
           <w:b w:val="false"/>
           <w:i w:val="false"/>
           <w:caps w:val="false"/>
@@ -498,7 +453,6 @@
       </w:r>
       <w:r>
         <w:rPr>
-          <w:rFonts w:ascii="Times New Roman" w:hAnsi="Times New Roman"/>
           <w:b w:val="false"/>
           <w:i w:val="false"/>
           <w:caps w:val="false"/>
@@ -511,7 +465,6 @@
       </w:r>
       <w:r>
         <w:rPr>
-          <w:rFonts w:ascii="Times New Roman" w:hAnsi="Times New Roman"/>
           <w:b w:val="false"/>
           <w:i w:val="false"/>
           <w:caps w:val="false"/>
@@ -530,6 +483,8 @@
         <w:rPr>
           <w:rFonts w:ascii="Times New Roman" w:hAnsi="Times New Roman"/>
           <w:b w:val="false"/>
+          <w:b w:val="false"/>
+          <w:i w:val="false"/>
           <w:i w:val="false"/>
           <w:caps w:val="false"/>
           <w:smallCaps w:val="false"/>
@@ -540,7 +495,16 @@
         </w:rPr>
       </w:pPr>
       <w:r>
-        <w:rPr/>
+        <w:rPr>
+          <w:b w:val="false"/>
+          <w:i w:val="false"/>
+          <w:caps w:val="false"/>
+          <w:smallCaps w:val="false"/>
+          <w:color w:val="222222"/>
+          <w:spacing w:val="0"/>
+          <w:sz w:val="24"/>
+          <w:szCs w:val="24"/>
+        </w:rPr>
       </w:r>
     </w:p>
     <w:p>
@@ -550,15 +514,53 @@
       </w:pPr>
       <w:r>
         <w:rPr/>
-        <w:t xml:space="preserve">We are submitting this manuscript for a presubmission inquiry and  </w:t>
+        <w:t>We submitt</w:t>
       </w:r>
       <w:r>
         <w:rPr/>
-        <w:t xml:space="preserve">look forward to </w:t>
+        <w:t>ed</w:t>
       </w:r>
       <w:r>
         <w:rPr/>
-        <w:t>hearing from you.</w:t>
+        <w:t xml:space="preserve"> this manuscript for a presubmission inquiry </w:t>
+      </w:r>
+      <w:r>
+        <w:rPr/>
+        <w:t>(</w:t>
+      </w:r>
+      <w:r>
+        <w:rPr>
+          <w:rFonts w:ascii="arial;sans-serif" w:hAnsi="arial;sans-serif"/>
+          <w:b w:val="false"/>
+          <w:i w:val="false"/>
+          <w:caps w:val="false"/>
+          <w:smallCaps w:val="false"/>
+          <w:color w:val="222222"/>
+          <w:spacing w:val="0"/>
+          <w:sz w:val="18"/>
+        </w:rPr>
+        <w:t>PCOMPBIOL-D-16-00924</w:t>
+      </w:r>
+      <w:r>
+        <w:rPr>
+          <w:rFonts w:ascii="arial;sans-serif" w:hAnsi="arial;sans-serif"/>
+          <w:b w:val="false"/>
+          <w:i w:val="false"/>
+          <w:caps w:val="false"/>
+          <w:smallCaps w:val="false"/>
+          <w:color w:val="222222"/>
+          <w:spacing w:val="0"/>
+          <w:sz w:val="18"/>
+        </w:rPr>
+        <w:t xml:space="preserve">) </w:t>
+      </w:r>
+      <w:r>
+        <w:rPr/>
+        <w:t xml:space="preserve">and </w:t>
+      </w:r>
+      <w:r>
+        <w:rPr/>
+        <w:t>submitting the full manuscript with this letter.</w:t>
       </w:r>
     </w:p>
     <w:p>
@@ -599,40 +601,6 @@
       <w:r>
         <w:rPr/>
         <w:t>The authors</w:t>
-      </w:r>
-    </w:p>
-    <w:p>
-      <w:pPr>
-        <w:pStyle w:val="TextBody"/>
-        <w:widowControl/>
-        <w:numPr>
-          <w:ilvl w:val="0"/>
-          <w:numId w:val="0"/>
-        </w:numPr>
-        <w:spacing w:lineRule="auto" w:line="266" w:before="0" w:after="0"/>
-        <w:ind w:left="0" w:right="0" w:hanging="0"/>
-        <w:rPr>
-          <w:rFonts w:ascii="arial" w:hAnsi="arial"/>
-          <w:b w:val="false"/>
-          <w:b w:val="false"/>
-          <w:i w:val="false"/>
-          <w:i w:val="false"/>
-          <w:caps w:val="false"/>
-          <w:smallCaps w:val="false"/>
-          <w:color w:val="333333"/>
-          <w:spacing w:val="0"/>
-        </w:rPr>
-      </w:pPr>
-      <w:r>
-        <w:rPr>
-          <w:rFonts w:ascii="arial" w:hAnsi="arial"/>
-          <w:b w:val="false"/>
-          <w:i w:val="false"/>
-          <w:caps w:val="false"/>
-          <w:smallCaps w:val="false"/>
-          <w:color w:val="333333"/>
-          <w:spacing w:val="0"/>
-        </w:rPr>
       </w:r>
     </w:p>
     <w:p>

</xml_diff>